<commit_message>
new changes in this file
</commit_message>
<xml_diff>
--- a/Document.docx
+++ b/Document.docx
@@ -21,6 +21,12 @@
           <w:lang w:val="en-US"/>
         </w:rPr>
       </w:pPr>
+      <w:r>
+        <w:rPr>
+          <w:lang w:val="en-US"/>
+        </w:rPr>
+        <w:t>:)</w:t>
+      </w:r>
       <w:bookmarkStart w:id="0" w:name="_GoBack"/>
       <w:bookmarkEnd w:id="0"/>
     </w:p>

</xml_diff>